<commit_message>
Updated release notes for 1.15.0
</commit_message>
<xml_diff>
--- a/doc/release/HPC DME Release Notes 1.15.0.docx
+++ b/doc/release/HPC DME Release Notes 1.15.0.docx
@@ -1512,16 +1512,7 @@
                 <w:sz w:val="28"/>
                 <w:szCs w:val="28"/>
               </w:rPr>
-              <w:t>recursive delete of</w:t>
-            </w:r>
-            <w:bookmarkStart w:id="0" w:name="_GoBack"/>
-            <w:bookmarkEnd w:id="0"/>
-            <w:r>
-              <w:rPr>
-                <w:sz w:val="28"/>
-                <w:szCs w:val="28"/>
-              </w:rPr>
-              <w:t xml:space="preserve"> populated </w:t>
+              <w:t xml:space="preserve">recursive delete of populated </w:t>
             </w:r>
             <w:r>
               <w:rPr>
@@ -2293,120 +2284,23 @@
               </w:rPr>
               <w:t>mprovements:</w:t>
             </w:r>
-          </w:p>
-          <w:p>
-            <w:pPr>
-              <w:rPr>
-                <w:rFonts w:asciiTheme="minorHAnsi" w:hAnsiTheme="minorHAnsi" w:cstheme="minorHAnsi"/>
+            <w:bookmarkStart w:id="0" w:name="_GoBack"/>
+            <w:bookmarkEnd w:id="0"/>
+          </w:p>
+          <w:p>
+            <w:pPr>
+              <w:rPr>
+                <w:sz w:val="28"/>
+                <w:szCs w:val="28"/>
+              </w:rPr>
+            </w:pPr>
+            <w:r>
+              <w:rPr>
                 <w:sz w:val="28"/>
                 <w:szCs w:val="28"/>
                 <w:u w:val="single"/>
               </w:rPr>
-            </w:pPr>
-          </w:p>
-          <w:p>
-            <w:pPr>
-              <w:rPr>
-                <w:sz w:val="28"/>
-                <w:szCs w:val="28"/>
-              </w:rPr>
-            </w:pPr>
-            <w:r>
-              <w:rPr>
-                <w:sz w:val="28"/>
-                <w:szCs w:val="28"/>
-                <w:u w:val="single"/>
-              </w:rPr>
               <w:lastRenderedPageBreak/>
-              <w:t>HPCDATAMGM-</w:t>
-            </w:r>
-            <w:r>
-              <w:rPr>
-                <w:sz w:val="28"/>
-                <w:szCs w:val="28"/>
-                <w:u w:val="single"/>
-              </w:rPr>
-              <w:t>1092</w:t>
-            </w:r>
-            <w:r>
-              <w:rPr>
-                <w:sz w:val="28"/>
-                <w:szCs w:val="28"/>
-                <w:u w:val="single"/>
-              </w:rPr>
-              <w:t>:</w:t>
-            </w:r>
-            <w:r>
-              <w:rPr>
-                <w:sz w:val="28"/>
-                <w:szCs w:val="28"/>
-              </w:rPr>
-              <w:t xml:space="preserve">  </w:t>
-            </w:r>
-            <w:r>
-              <w:rPr>
-                <w:sz w:val="28"/>
-                <w:szCs w:val="28"/>
-              </w:rPr>
-              <w:t xml:space="preserve">Fixed issue with the detailed search page taking </w:t>
-            </w:r>
-            <w:r>
-              <w:rPr>
-                <w:sz w:val="28"/>
-                <w:szCs w:val="28"/>
-              </w:rPr>
-              <w:t xml:space="preserve">several minutes to return </w:t>
-            </w:r>
-            <w:r>
-              <w:rPr>
-                <w:sz w:val="28"/>
-                <w:szCs w:val="28"/>
-              </w:rPr>
-              <w:t>or not returning at all</w:t>
-            </w:r>
-            <w:r>
-              <w:rPr>
-                <w:sz w:val="28"/>
-                <w:szCs w:val="28"/>
-              </w:rPr>
-              <w:t>.</w:t>
-            </w:r>
-            <w:r>
-              <w:rPr>
-                <w:sz w:val="28"/>
-                <w:szCs w:val="28"/>
-              </w:rPr>
-              <w:t xml:space="preserve"> Detailed search with medium complexity compound queries</w:t>
-            </w:r>
-            <w:r>
-              <w:rPr>
-                <w:sz w:val="28"/>
-                <w:szCs w:val="28"/>
-              </w:rPr>
-              <w:t xml:space="preserve"> will</w:t>
-            </w:r>
-            <w:r>
-              <w:rPr>
-                <w:sz w:val="28"/>
-                <w:szCs w:val="28"/>
-              </w:rPr>
-              <w:t xml:space="preserve"> now take less than 5 seconds.</w:t>
-            </w:r>
-          </w:p>
-          <w:p/>
-          <w:p>
-            <w:pPr>
-              <w:rPr>
-                <w:sz w:val="28"/>
-                <w:szCs w:val="28"/>
-              </w:rPr>
-            </w:pPr>
-            <w:r>
-              <w:rPr>
-                <w:sz w:val="28"/>
-                <w:szCs w:val="28"/>
-                <w:u w:val="single"/>
-              </w:rPr>
               <w:t>HPCDATAMGM-</w:t>
             </w:r>
             <w:r>
@@ -2965,7 +2859,6 @@
                 <w:sz w:val="28"/>
                 <w:szCs w:val="28"/>
               </w:rPr>
-              <w:lastRenderedPageBreak/>
               <w:t xml:space="preserve">DME </w:t>
             </w:r>
             <w:r>

</xml_diff>